<commit_message>
Added new files for ex6
</commit_message>
<xml_diff>
--- a/ML.docx
+++ b/ML.docx
@@ -735,7 +735,7 @@
               </wp:anchor>
             </w:drawing>
           </mc:Choice>
-          <mc:Fallback xmlns:w16se="http://schemas.microsoft.com/office/word/2015/wordml/symex" xmlns:cx1="http://schemas.microsoft.com/office/drawing/2015/9/8/chartex" xmlns:cx="http://schemas.microsoft.com/office/drawing/2014/chartex">
+          <mc:Fallback>
             <w:pict>
               <v:rect id="Rectangle 1" o:spid="_x0000_s1026" style="position:absolute;margin-left:90.75pt;margin-top:22.9pt;width:168.75pt;height:21.75pt;z-index:251659264;visibility:visible;mso-wrap-style:square;mso-height-percent:0;mso-wrap-distance-left:9pt;mso-wrap-distance-top:0;mso-wrap-distance-right:9pt;mso-wrap-distance-bottom:0;mso-position-horizontal:absolute;mso-position-horizontal-relative:text;mso-position-vertical:absolute;mso-position-vertical-relative:text;mso-height-percent:0;mso-height-relative:margin;v-text-anchor:middle" o:gfxdata="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" fillcolor="white [3201]" strokecolor="black [3200]" strokeweight="2pt">
                 <v:textbox>
@@ -834,7 +834,7 @@
               </wp:anchor>
             </w:drawing>
           </mc:Choice>
-          <mc:Fallback xmlns:w16se="http://schemas.microsoft.com/office/word/2015/wordml/symex" xmlns:cx1="http://schemas.microsoft.com/office/drawing/2015/9/8/chartex" xmlns:cx="http://schemas.microsoft.com/office/drawing/2014/chartex">
+          <mc:Fallback xmlns:cx="http://schemas.microsoft.com/office/drawing/2014/chartex" xmlns:cx1="http://schemas.microsoft.com/office/drawing/2015/9/8/chartex" xmlns:w16se="http://schemas.microsoft.com/office/word/2015/wordml/symex">
             <w:pict>
               <v:shapetype w14:anchorId="02E64B51" id="_x0000_t32" coordsize="21600,21600" o:spt="32" o:oned="t" path="m,l21600,21600e" filled="f">
                 <v:path arrowok="t" fillok="f" o:connecttype="none"/>
@@ -976,7 +976,7 @@
               </wp:anchor>
             </w:drawing>
           </mc:Choice>
-          <mc:Fallback xmlns:w16se="http://schemas.microsoft.com/office/word/2015/wordml/symex" xmlns:cx1="http://schemas.microsoft.com/office/drawing/2015/9/8/chartex" xmlns:cx="http://schemas.microsoft.com/office/drawing/2014/chartex">
+          <mc:Fallback>
             <w:pict>
               <v:rect w14:anchorId="5EF49560" id="Rectangle 2" o:spid="_x0000_s1027" style="position:absolute;margin-left:92.25pt;margin-top:10.35pt;width:168.75pt;height:21.75pt;z-index:251661312;visibility:visible;mso-wrap-style:square;mso-height-percent:0;mso-wrap-distance-left:9pt;mso-wrap-distance-top:0;mso-wrap-distance-right:9pt;mso-wrap-distance-bottom:0;mso-position-horizontal:absolute;mso-position-horizontal-relative:text;mso-position-vertical:absolute;mso-position-vertical-relative:text;mso-height-percent:0;mso-height-relative:margin;v-text-anchor:middle" o:gfxdata="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" fillcolor="white [3201]" strokecolor="black [3200]" strokeweight="2pt">
                 <v:textbox>
@@ -1069,7 +1069,7 @@
               </wp:anchor>
             </w:drawing>
           </mc:Choice>
-          <mc:Fallback xmlns:w16se="http://schemas.microsoft.com/office/word/2015/wordml/symex" xmlns:cx1="http://schemas.microsoft.com/office/drawing/2015/9/8/chartex" xmlns:cx="http://schemas.microsoft.com/office/drawing/2014/chartex">
+          <mc:Fallback xmlns:cx="http://schemas.microsoft.com/office/drawing/2014/chartex" xmlns:cx1="http://schemas.microsoft.com/office/drawing/2015/9/8/chartex" xmlns:w16se="http://schemas.microsoft.com/office/word/2015/wordml/symex">
             <w:pict>
               <v:shape w14:anchorId="2D928531" id="Straight Arrow Connector 4" o:spid="_x0000_s1026" type="#_x0000_t32" style="position:absolute;margin-left:172.5pt;margin-top:6.65pt;width:.75pt;height:42.75pt;z-index:251664384;visibility:visible;mso-wrap-style:square;mso-wrap-distance-left:9pt;mso-wrap-distance-top:0;mso-wrap-distance-right:9pt;mso-wrap-distance-bottom:0;mso-position-horizontal:absolute;mso-position-horizontal-relative:text;mso-position-vertical:absolute;mso-position-vertical-relative:text" o:gfxdata="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" strokecolor="black [3200]" strokeweight="2pt">
                 <v:stroke endarrow="block"/>
@@ -1183,7 +1183,7 @@
               </wp:anchor>
             </w:drawing>
           </mc:Choice>
-          <mc:Fallback xmlns:w16se="http://schemas.microsoft.com/office/word/2015/wordml/symex" xmlns:cx1="http://schemas.microsoft.com/office/drawing/2015/9/8/chartex" xmlns:cx="http://schemas.microsoft.com/office/drawing/2014/chartex">
+          <mc:Fallback>
             <w:pict>
               <v:rect w14:anchorId="5D63FC04" id="Rectangle 5" o:spid="_x0000_s1028" style="position:absolute;margin-left:125.25pt;margin-top:.4pt;width:94.5pt;height:36.75pt;z-index:251666432;visibility:visible;mso-wrap-style:square;mso-width-percent:0;mso-height-percent:0;mso-wrap-distance-left:9pt;mso-wrap-distance-top:0;mso-wrap-distance-right:9pt;mso-wrap-distance-bottom:0;mso-position-horizontal:absolute;mso-position-horizontal-relative:text;mso-position-vertical:absolute;mso-position-vertical-relative:text;mso-width-percent:0;mso-height-percent:0;mso-width-relative:margin;mso-height-relative:margin;v-text-anchor:middle" o:gfxdata="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" fillcolor="white [3201]" strokecolor="black [3200]" strokeweight="2pt">
                 <v:textbox>
@@ -1280,7 +1280,7 @@
               </wp:anchor>
             </w:drawing>
           </mc:Choice>
-          <mc:Fallback xmlns:w16se="http://schemas.microsoft.com/office/word/2015/wordml/symex" xmlns:cx1="http://schemas.microsoft.com/office/drawing/2015/9/8/chartex" xmlns:cx="http://schemas.microsoft.com/office/drawing/2014/chartex">
+          <mc:Fallback xmlns:cx="http://schemas.microsoft.com/office/drawing/2014/chartex" xmlns:cx1="http://schemas.microsoft.com/office/drawing/2015/9/8/chartex" xmlns:w16se="http://schemas.microsoft.com/office/word/2015/wordml/symex">
             <w:pict>
               <v:shape w14:anchorId="52E3C761" id="Straight Arrow Connector 7" o:spid="_x0000_s1026" type="#_x0000_t32" style="position:absolute;margin-left:220.5pt;margin-top:7.6pt;width:33.75pt;height:0;z-index:251669504;visibility:visible;mso-wrap-style:square;mso-wrap-distance-left:9pt;mso-wrap-distance-top:0;mso-wrap-distance-right:9pt;mso-wrap-distance-bottom:0;mso-position-horizontal:absolute;mso-position-horizontal-relative:text;mso-position-vertical:absolute;mso-position-vertical-relative:text" o:gfxdata="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" strokecolor="black [3040]">
                 <v:stroke endarrow="block"/>
@@ -1347,7 +1347,7 @@
               </wp:anchor>
             </w:drawing>
           </mc:Choice>
-          <mc:Fallback xmlns:w16se="http://schemas.microsoft.com/office/word/2015/wordml/symex" xmlns:cx1="http://schemas.microsoft.com/office/drawing/2015/9/8/chartex" xmlns:cx="http://schemas.microsoft.com/office/drawing/2014/chartex">
+          <mc:Fallback xmlns:cx="http://schemas.microsoft.com/office/drawing/2014/chartex" xmlns:cx1="http://schemas.microsoft.com/office/drawing/2015/9/8/chartex" xmlns:w16se="http://schemas.microsoft.com/office/word/2015/wordml/symex">
             <w:pict>
               <v:shape w14:anchorId="6E45F439" id="Straight Arrow Connector 6" o:spid="_x0000_s1026" type="#_x0000_t32" style="position:absolute;margin-left:93.75pt;margin-top:7.6pt;width:33.75pt;height:0;z-index:251667456;visibility:visible;mso-wrap-style:square;mso-wrap-distance-left:9pt;mso-wrap-distance-top:0;mso-wrap-distance-right:9pt;mso-wrap-distance-bottom:0;mso-position-horizontal:absolute;mso-position-horizontal-relative:text;mso-position-vertical:absolute;mso-position-vertical-relative:text" o:gfxdata="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" strokecolor="black [3040]">
                 <v:stroke endarrow="block"/>
@@ -11215,15 +11215,7 @@
         <w:rPr>
           <w:lang w:eastAsia="en-GB"/>
         </w:rPr>
-        <w:t>For neural networks, it would b</w:t>
-      </w:r>
-      <w:bookmarkStart w:id="0" w:name="_GoBack"/>
-      <w:bookmarkEnd w:id="0"/>
-      <w:r>
-        <w:rPr>
-          <w:lang w:eastAsia="en-GB"/>
-        </w:rPr>
-        <w:t>e little bit more complicated:</w:t>
+        <w:t>For neural networks, it would be little bit more complicated:</w:t>
       </w:r>
     </w:p>
     <w:p>
@@ -11330,16 +11322,15 @@
         <w:pStyle w:val="NoSpacing"/>
         <w:numPr>
           <w:ilvl w:val="0"/>
-          <w:numId w:val="15"/>
+          <w:numId w:val="16"/>
         </w:numPr>
         <w:rPr>
-          <w:rFonts w:ascii="Helvetica" w:hAnsi="Helvetica" w:cs="Times New Roman"/>
           <w:lang w:eastAsia="en-GB"/>
         </w:rPr>
       </w:pPr>
-      <w:r>
-        <w:rPr>
-          <w:rFonts w:ascii="Helvetica" w:hAnsi="Helvetica" w:cs="Times New Roman"/>
+      <w:bookmarkStart w:id="0" w:name="_GoBack"/>
+      <w:r>
+        <w:rPr>
           <w:lang w:eastAsia="en-GB"/>
         </w:rPr>
         <w:t>the double sum simply adds up the logistic regression costs calculated for each cell in the output layer</w:t>
@@ -11350,16 +11341,14 @@
         <w:pStyle w:val="NoSpacing"/>
         <w:numPr>
           <w:ilvl w:val="0"/>
-          <w:numId w:val="15"/>
+          <w:numId w:val="16"/>
         </w:numPr>
         <w:rPr>
-          <w:rFonts w:ascii="Helvetica" w:hAnsi="Helvetica" w:cs="Times New Roman"/>
           <w:lang w:eastAsia="en-GB"/>
         </w:rPr>
       </w:pPr>
       <w:r>
         <w:rPr>
-          <w:rFonts w:ascii="Helvetica" w:hAnsi="Helvetica" w:cs="Times New Roman"/>
           <w:lang w:eastAsia="en-GB"/>
         </w:rPr>
         <w:t>the triple sum simply adds up the squares of all the individual Θs in the entire network.</w:t>
@@ -11370,38 +11359,21 @@
         <w:pStyle w:val="NoSpacing"/>
         <w:numPr>
           <w:ilvl w:val="0"/>
-          <w:numId w:val="15"/>
+          <w:numId w:val="16"/>
         </w:numPr>
         <w:rPr>
-          <w:rFonts w:ascii="Helvetica" w:hAnsi="Helvetica" w:cs="Times New Roman"/>
           <w:lang w:eastAsia="en-GB"/>
         </w:rPr>
       </w:pPr>
       <w:r>
         <w:rPr>
-          <w:rFonts w:ascii="Helvetica" w:hAnsi="Helvetica" w:cs="Times New Roman"/>
           <w:lang w:eastAsia="en-GB"/>
         </w:rPr>
         <w:lastRenderedPageBreak/>
-        <w:t>the i in the triple sum does </w:t>
-      </w:r>
-      <w:r>
-        <w:rPr>
-          <w:rFonts w:ascii="Helvetica" w:hAnsi="Helvetica" w:cs="Times New Roman"/>
-          <w:b/>
-          <w:bCs/>
-          <w:lang w:eastAsia="en-GB"/>
-        </w:rPr>
-        <w:t>not</w:t>
-      </w:r>
-      <w:r>
-        <w:rPr>
-          <w:rFonts w:ascii="Helvetica" w:hAnsi="Helvetica" w:cs="Times New Roman"/>
-          <w:lang w:eastAsia="en-GB"/>
-        </w:rPr>
-        <w:t> refer to training example i</w:t>
-      </w:r>
-    </w:p>
+        <w:t>the i in the triple sum does not refer to training example i</w:t>
+      </w:r>
+    </w:p>
+    <w:bookmarkEnd w:id="0"/>
     <w:p>
       <w:pPr>
         <w:pStyle w:val="NoSpacing"/>
@@ -13123,6 +13095,119 @@
     </w:lvl>
   </w:abstractNum>
   <w:abstractNum w:abstractNumId="11">
+    <w:nsid w:val="4E3644AC"/>
+    <w:multiLevelType w:val="hybridMultilevel"/>
+    <w:tmpl w:val="99804584"/>
+    <w:lvl w:ilvl="0" w:tplc="04090001">
+      <w:start w:val="1"/>
+      <w:numFmt w:val="bullet"/>
+      <w:lvlText w:val=""/>
+      <w:lvlJc w:val="left"/>
+      <w:pPr>
+        <w:ind w:left="720" w:hanging="360"/>
+      </w:pPr>
+      <w:rPr>
+        <w:rFonts w:ascii="Symbol" w:hAnsi="Symbol" w:hint="default"/>
+      </w:rPr>
+    </w:lvl>
+    <w:lvl w:ilvl="1" w:tplc="04090003" w:tentative="1">
+      <w:start w:val="1"/>
+      <w:numFmt w:val="bullet"/>
+      <w:lvlText w:val="o"/>
+      <w:lvlJc w:val="left"/>
+      <w:pPr>
+        <w:ind w:left="1440" w:hanging="360"/>
+      </w:pPr>
+      <w:rPr>
+        <w:rFonts w:ascii="Courier New" w:hAnsi="Courier New" w:cs="Courier New" w:hint="default"/>
+      </w:rPr>
+    </w:lvl>
+    <w:lvl w:ilvl="2" w:tplc="04090005" w:tentative="1">
+      <w:start w:val="1"/>
+      <w:numFmt w:val="bullet"/>
+      <w:lvlText w:val=""/>
+      <w:lvlJc w:val="left"/>
+      <w:pPr>
+        <w:ind w:left="2160" w:hanging="360"/>
+      </w:pPr>
+      <w:rPr>
+        <w:rFonts w:ascii="Wingdings" w:hAnsi="Wingdings" w:hint="default"/>
+      </w:rPr>
+    </w:lvl>
+    <w:lvl w:ilvl="3" w:tplc="04090001" w:tentative="1">
+      <w:start w:val="1"/>
+      <w:numFmt w:val="bullet"/>
+      <w:lvlText w:val=""/>
+      <w:lvlJc w:val="left"/>
+      <w:pPr>
+        <w:ind w:left="2880" w:hanging="360"/>
+      </w:pPr>
+      <w:rPr>
+        <w:rFonts w:ascii="Symbol" w:hAnsi="Symbol" w:hint="default"/>
+      </w:rPr>
+    </w:lvl>
+    <w:lvl w:ilvl="4" w:tplc="04090003" w:tentative="1">
+      <w:start w:val="1"/>
+      <w:numFmt w:val="bullet"/>
+      <w:lvlText w:val="o"/>
+      <w:lvlJc w:val="left"/>
+      <w:pPr>
+        <w:ind w:left="3600" w:hanging="360"/>
+      </w:pPr>
+      <w:rPr>
+        <w:rFonts w:ascii="Courier New" w:hAnsi="Courier New" w:cs="Courier New" w:hint="default"/>
+      </w:rPr>
+    </w:lvl>
+    <w:lvl w:ilvl="5" w:tplc="04090005" w:tentative="1">
+      <w:start w:val="1"/>
+      <w:numFmt w:val="bullet"/>
+      <w:lvlText w:val=""/>
+      <w:lvlJc w:val="left"/>
+      <w:pPr>
+        <w:ind w:left="4320" w:hanging="360"/>
+      </w:pPr>
+      <w:rPr>
+        <w:rFonts w:ascii="Wingdings" w:hAnsi="Wingdings" w:hint="default"/>
+      </w:rPr>
+    </w:lvl>
+    <w:lvl w:ilvl="6" w:tplc="04090001" w:tentative="1">
+      <w:start w:val="1"/>
+      <w:numFmt w:val="bullet"/>
+      <w:lvlText w:val=""/>
+      <w:lvlJc w:val="left"/>
+      <w:pPr>
+        <w:ind w:left="5040" w:hanging="360"/>
+      </w:pPr>
+      <w:rPr>
+        <w:rFonts w:ascii="Symbol" w:hAnsi="Symbol" w:hint="default"/>
+      </w:rPr>
+    </w:lvl>
+    <w:lvl w:ilvl="7" w:tplc="04090003" w:tentative="1">
+      <w:start w:val="1"/>
+      <w:numFmt w:val="bullet"/>
+      <w:lvlText w:val="o"/>
+      <w:lvlJc w:val="left"/>
+      <w:pPr>
+        <w:ind w:left="5760" w:hanging="360"/>
+      </w:pPr>
+      <w:rPr>
+        <w:rFonts w:ascii="Courier New" w:hAnsi="Courier New" w:cs="Courier New" w:hint="default"/>
+      </w:rPr>
+    </w:lvl>
+    <w:lvl w:ilvl="8" w:tplc="04090005" w:tentative="1">
+      <w:start w:val="1"/>
+      <w:numFmt w:val="bullet"/>
+      <w:lvlText w:val=""/>
+      <w:lvlJc w:val="left"/>
+      <w:pPr>
+        <w:ind w:left="6480" w:hanging="360"/>
+      </w:pPr>
+      <w:rPr>
+        <w:rFonts w:ascii="Wingdings" w:hAnsi="Wingdings" w:hint="default"/>
+      </w:rPr>
+    </w:lvl>
+  </w:abstractNum>
+  <w:abstractNum w:abstractNumId="12">
     <w:nsid w:val="5377479F"/>
     <w:multiLevelType w:val="hybridMultilevel"/>
     <w:tmpl w:val="A1825F52"/>
@@ -13235,7 +13320,7 @@
       </w:rPr>
     </w:lvl>
   </w:abstractNum>
-  <w:abstractNum w:abstractNumId="12">
+  <w:abstractNum w:abstractNumId="13">
     <w:nsid w:val="648F08C7"/>
     <w:multiLevelType w:val="hybridMultilevel"/>
     <w:tmpl w:val="0E589490"/>
@@ -13347,7 +13432,7 @@
       </w:rPr>
     </w:lvl>
   </w:abstractNum>
-  <w:abstractNum w:abstractNumId="13">
+  <w:abstractNum w:abstractNumId="14">
     <w:nsid w:val="7AD040C4"/>
     <w:multiLevelType w:val="multilevel"/>
     <w:tmpl w:val="B628A95A"/>
@@ -13496,7 +13581,7 @@
       </w:rPr>
     </w:lvl>
   </w:abstractNum>
-  <w:abstractNum w:abstractNumId="14">
+  <w:abstractNum w:abstractNumId="15">
     <w:nsid w:val="7B786D5F"/>
     <w:multiLevelType w:val="hybridMultilevel"/>
     <w:tmpl w:val="ABBE0222"/>
@@ -13612,10 +13697,10 @@
     <w:abstractNumId w:val="6"/>
   </w:num>
   <w:num w:numId="2">
-    <w:abstractNumId w:val="11"/>
+    <w:abstractNumId w:val="12"/>
   </w:num>
   <w:num w:numId="3">
-    <w:abstractNumId w:val="12"/>
+    <w:abstractNumId w:val="13"/>
   </w:num>
   <w:num w:numId="4">
     <w:abstractNumId w:val="5"/>
@@ -13627,7 +13712,7 @@
     <w:abstractNumId w:val="10"/>
   </w:num>
   <w:num w:numId="7">
-    <w:abstractNumId w:val="14"/>
+    <w:abstractNumId w:val="15"/>
   </w:num>
   <w:num w:numId="8">
     <w:abstractNumId w:val="0"/>
@@ -13648,10 +13733,13 @@
     <w:abstractNumId w:val="8"/>
   </w:num>
   <w:num w:numId="14">
-    <w:abstractNumId w:val="13"/>
+    <w:abstractNumId w:val="14"/>
   </w:num>
   <w:num w:numId="15">
     <w:abstractNumId w:val="2"/>
+  </w:num>
+  <w:num w:numId="16">
+    <w:abstractNumId w:val="11"/>
   </w:num>
 </w:numbering>
 </file>

</xml_diff>